<commit_message>
added two pics in results and an extra paragraph
</commit_message>
<xml_diff>
--- a/papers/Blockchain full paper.docx
+++ b/papers/Blockchain full paper.docx
@@ -153,7 +153,7 @@
             <wp:extent cx="5157788" cy="1132399"/>
             <wp:effectExtent b="0" l="0" r="0" t="0"/>
             <wp:wrapTopAndBottom distB="0" distT="0"/>
-            <wp:docPr id="3" name="image1.png"/>
+            <wp:docPr id="5" name="image1.png"/>
             <a:graphic>
               <a:graphicData uri="http://schemas.openxmlformats.org/drawingml/2006/picture">
                 <pic:pic>
@@ -201,7 +201,7 @@
           <w:szCs w:val="24"/>
           <w:rtl w:val="0"/>
         </w:rPr>
-        <w:t xml:space="preserve">Figure 1:</w:t>
+        <w:t xml:space="preserve">Figure 1 (below):</w:t>
       </w:r>
       <w:r>
         <w:rPr>
@@ -611,7 +611,7 @@
           <w:szCs w:val="24"/>
           <w:rtl w:val="0"/>
         </w:rPr>
-        <w:t xml:space="preserve">Figure 2:</w:t>
+        <w:t xml:space="preserve">Figure 2 (above):</w:t>
       </w:r>
       <w:r>
         <w:rPr>
@@ -935,7 +935,7 @@
           <w:szCs w:val="24"/>
           <w:rtl w:val="0"/>
         </w:rPr>
-        <w:t xml:space="preserve">Figure 3:</w:t>
+        <w:t xml:space="preserve">Figure 3 (above):</w:t>
       </w:r>
       <w:r>
         <w:rPr>
@@ -965,7 +965,7 @@
           <w:szCs w:val="24"/>
           <w:rtl w:val="0"/>
         </w:rPr>
-        <w:t xml:space="preserve">Figure 4: </w:t>
+        <w:t xml:space="preserve">Figure 4 (below): </w:t>
       </w:r>
       <w:r>
         <w:rPr>
@@ -1006,12 +1006,12 @@
             <wp:extent cx="2705100" cy="3970075"/>
             <wp:effectExtent b="0" l="0" r="0" t="0"/>
             <wp:wrapTopAndBottom distB="0" distT="0"/>
-            <wp:docPr id="2" name="image3.png"/>
+            <wp:docPr id="4" name="image5.png"/>
             <a:graphic>
               <a:graphicData uri="http://schemas.openxmlformats.org/drawingml/2006/picture">
                 <pic:pic>
                   <pic:nvPicPr>
-                    <pic:cNvPr id="0" name="image3.png"/>
+                    <pic:cNvPr id="0" name="image5.png"/>
                     <pic:cNvPicPr preferRelativeResize="0"/>
                   </pic:nvPicPr>
                   <pic:blipFill>
@@ -1048,7 +1048,7 @@
             <wp:extent cx="2700338" cy="3399705"/>
             <wp:effectExtent b="0" l="0" r="0" t="0"/>
             <wp:wrapTopAndBottom distB="0" distT="0"/>
-            <wp:docPr id="1" name="image2.png"/>
+            <wp:docPr id="2" name="image2.png"/>
             <a:graphic>
               <a:graphicData uri="http://schemas.openxmlformats.org/drawingml/2006/picture">
                 <pic:pic>
@@ -1404,7 +1404,7 @@
           <w:szCs w:val="24"/>
           <w:rtl w:val="0"/>
         </w:rPr>
-        <w:t xml:space="preserve">Figure 5: </w:t>
+        <w:t xml:space="preserve">Figure 5 (above): </w:t>
       </w:r>
       <w:r>
         <w:rPr>
@@ -1436,6 +1436,188 @@
         <w:tab/>
         <w:t xml:space="preserve">Something else that was discovered while testing the auction was that the change in the number of ethers in each address’s accounts changed after each bid instead of only at the end of the auction like most live auctions. Also, after a higher bid was cast, the ethers of the lower bid would return to the respective address and the smart contract itself stored the ethers that were bid. For example, if address two bid five ethers, those five ethers were stored into the smart contract’s balance; the “(address(this).balance)” referred to the ether balance of the smart contract. Continuing with the example: then if address four bid ten ethers, then address two’s five ethers were returned from the smart contract balance and address four’s ten ethers were transferred to the smart contract.</w:t>
       </w:r>
+      <w:r>
+        <w:drawing>
+          <wp:anchor allowOverlap="1" behindDoc="0" distB="0" distT="0" distL="0" distR="0" hidden="0" layoutInCell="1" locked="0" relativeHeight="0" simplePos="0">
+            <wp:simplePos x="0" y="0"/>
+            <wp:positionH relativeFrom="column">
+              <wp:posOffset>0</wp:posOffset>
+            </wp:positionH>
+            <wp:positionV relativeFrom="paragraph">
+              <wp:posOffset>3381375</wp:posOffset>
+            </wp:positionV>
+            <wp:extent cx="5943600" cy="2930715"/>
+            <wp:effectExtent b="0" l="0" r="0" t="0"/>
+            <wp:wrapTopAndBottom distB="0" distT="0"/>
+            <wp:docPr id="3" name="image4.png"/>
+            <a:graphic>
+              <a:graphicData uri="http://schemas.openxmlformats.org/drawingml/2006/picture">
+                <pic:pic>
+                  <pic:nvPicPr>
+                    <pic:cNvPr id="0" name="image4.png"/>
+                    <pic:cNvPicPr preferRelativeResize="0"/>
+                  </pic:nvPicPr>
+                  <pic:blipFill>
+                    <a:blip r:embed="rId9"/>
+                    <a:srcRect b="0" l="0" r="0" t="0"/>
+                    <a:stretch>
+                      <a:fillRect/>
+                    </a:stretch>
+                  </pic:blipFill>
+                  <pic:spPr>
+                    <a:xfrm>
+                      <a:off x="0" y="0"/>
+                      <a:ext cx="5943600" cy="2930715"/>
+                    </a:xfrm>
+                    <a:prstGeom prst="rect"/>
+                    <a:ln/>
+                  </pic:spPr>
+                </pic:pic>
+              </a:graphicData>
+            </a:graphic>
+          </wp:anchor>
+        </w:drawing>
+      </w:r>
+    </w:p>
+    <w:p>
+      <w:pPr>
+        <w:widowControl w:val="0"/>
+        <w:spacing w:after="0" w:line="240" w:lineRule="auto"/>
+        <w:rPr>
+          <w:rFonts w:ascii="Times New Roman" w:cs="Times New Roman" w:eastAsia="Times New Roman" w:hAnsi="Times New Roman"/>
+          <w:b w:val="1"/>
+          <w:sz w:val="24"/>
+          <w:szCs w:val="24"/>
+        </w:rPr>
+      </w:pPr>
+      <w:r>
+        <w:rPr>
+          <w:rtl w:val="0"/>
+        </w:rPr>
+      </w:r>
+    </w:p>
+    <w:p>
+      <w:pPr>
+        <w:widowControl w:val="0"/>
+        <w:spacing w:after="200" w:line="480" w:lineRule="auto"/>
+        <w:rPr>
+          <w:rFonts w:ascii="Times New Roman" w:cs="Times New Roman" w:eastAsia="Times New Roman" w:hAnsi="Times New Roman"/>
+          <w:sz w:val="24"/>
+          <w:szCs w:val="24"/>
+        </w:rPr>
+      </w:pPr>
+      <w:r>
+        <w:rPr>
+          <w:rFonts w:ascii="Times New Roman" w:cs="Times New Roman" w:eastAsia="Times New Roman" w:hAnsi="Times New Roman"/>
+          <w:b w:val="1"/>
+          <w:sz w:val="24"/>
+          <w:szCs w:val="24"/>
+          <w:rtl w:val="0"/>
+        </w:rPr>
+        <w:t xml:space="preserve">Figure 6 (above): </w:t>
+      </w:r>
+      <w:r>
+        <w:rPr>
+          <w:rFonts w:ascii="Times New Roman" w:cs="Times New Roman" w:eastAsia="Times New Roman" w:hAnsi="Times New Roman"/>
+          <w:sz w:val="24"/>
+          <w:szCs w:val="24"/>
+          <w:rtl w:val="0"/>
+        </w:rPr>
+        <w:t xml:space="preserve">This is an example of a blockchain that was formed as the auction proceeded. Each green check represented an approved block and the red “x” represented a block that was not verified.</w:t>
+      </w:r>
+    </w:p>
+    <w:p>
+      <w:pPr>
+        <w:widowControl w:val="0"/>
+        <w:spacing w:after="200" w:line="480" w:lineRule="auto"/>
+        <w:rPr>
+          <w:rFonts w:ascii="Times New Roman" w:cs="Times New Roman" w:eastAsia="Times New Roman" w:hAnsi="Times New Roman"/>
+          <w:sz w:val="24"/>
+          <w:szCs w:val="24"/>
+        </w:rPr>
+      </w:pPr>
+      <w:r>
+        <w:rPr>
+          <w:rFonts w:ascii="Times New Roman" w:cs="Times New Roman" w:eastAsia="Times New Roman" w:hAnsi="Times New Roman"/>
+          <w:b w:val="1"/>
+          <w:sz w:val="24"/>
+          <w:szCs w:val="24"/>
+          <w:rtl w:val="0"/>
+        </w:rPr>
+        <w:t xml:space="preserve">Figure 7 (below): </w:t>
+      </w:r>
+      <w:r>
+        <w:rPr>
+          <w:rFonts w:ascii="Times New Roman" w:cs="Times New Roman" w:eastAsia="Times New Roman" w:hAnsi="Times New Roman"/>
+          <w:sz w:val="24"/>
+          <w:szCs w:val="24"/>
+          <w:rtl w:val="0"/>
+        </w:rPr>
+        <w:t xml:space="preserve">If a block is opened, then the contents or transaction history were seen. </w:t>
+      </w:r>
+      <w:r>
+        <w:drawing>
+          <wp:anchor allowOverlap="1" behindDoc="0" distB="0" distT="0" distL="0" distR="0" hidden="0" layoutInCell="1" locked="0" relativeHeight="0" simplePos="0">
+            <wp:simplePos x="0" y="0"/>
+            <wp:positionH relativeFrom="column">
+              <wp:posOffset>57150</wp:posOffset>
+            </wp:positionH>
+            <wp:positionV relativeFrom="paragraph">
+              <wp:posOffset>466725</wp:posOffset>
+            </wp:positionV>
+            <wp:extent cx="5824538" cy="2890372"/>
+            <wp:effectExtent b="0" l="0" r="0" t="0"/>
+            <wp:wrapTopAndBottom distB="0" distT="0"/>
+            <wp:docPr id="1" name="image3.png"/>
+            <a:graphic>
+              <a:graphicData uri="http://schemas.openxmlformats.org/drawingml/2006/picture">
+                <pic:pic>
+                  <pic:nvPicPr>
+                    <pic:cNvPr id="0" name="image3.png"/>
+                    <pic:cNvPicPr preferRelativeResize="0"/>
+                  </pic:nvPicPr>
+                  <pic:blipFill>
+                    <a:blip r:embed="rId10"/>
+                    <a:srcRect b="0" l="0" r="0" t="0"/>
+                    <a:stretch>
+                      <a:fillRect/>
+                    </a:stretch>
+                  </pic:blipFill>
+                  <pic:spPr>
+                    <a:xfrm>
+                      <a:off x="0" y="0"/>
+                      <a:ext cx="5824538" cy="2890372"/>
+                    </a:xfrm>
+                    <a:prstGeom prst="rect"/>
+                    <a:ln/>
+                  </pic:spPr>
+                </pic:pic>
+              </a:graphicData>
+            </a:graphic>
+          </wp:anchor>
+        </w:drawing>
+      </w:r>
+    </w:p>
+    <w:p>
+      <w:pPr>
+        <w:widowControl w:val="0"/>
+        <w:spacing w:after="200" w:line="480" w:lineRule="auto"/>
+        <w:rPr>
+          <w:rFonts w:ascii="Times New Roman" w:cs="Times New Roman" w:eastAsia="Times New Roman" w:hAnsi="Times New Roman"/>
+          <w:sz w:val="24"/>
+          <w:szCs w:val="24"/>
+        </w:rPr>
+      </w:pPr>
+      <w:r>
+        <w:rPr>
+          <w:rFonts w:ascii="Times New Roman" w:cs="Times New Roman" w:eastAsia="Times New Roman" w:hAnsi="Times New Roman"/>
+          <w:sz w:val="24"/>
+          <w:szCs w:val="24"/>
+          <w:rtl w:val="0"/>
+        </w:rPr>
+        <w:tab/>
+        <w:t xml:space="preserve">A blockchain-like ledger was also being formed while an auction was running. The deployment of the auction, each of the bids placed, and the end of the auction transaction were all represented by individual blocks. As seen in Figure 6, each green check represented a block that was approved and the red “x” represented a block that was not approved. If a block was opened, then the information regarding that particular would be seen. For example, if a block representing a bid was opened, then the sending address, receiving address, amount of ethers being transferred, and other information were seen. </w:t>
+      </w:r>
     </w:p>
     <w:p>
       <w:pPr>
@@ -1476,7 +1658,7 @@
           <w:szCs w:val="24"/>
           <w:rtl w:val="0"/>
         </w:rPr>
-        <w:t xml:space="preserve">The overall result of this project was that a smart contract was built for a blockchain-based auction that uses components of a minimum-bid auction merged with a component of a Vickrey auction. The auction lets the seller set the minimum bid and the highest bidder gets to pay the second-highest bid. Albeit most of the functions have to be manually selected, such as changing the bidder, the auction runs smoothly. In the end, the project was a success because met the criteria set for it, which was to set up a functioning auction and add the extra Vickrey auction component.</w:t>
+        <w:t xml:space="preserve">The overall result of this project was that a smart contract was built for a blockchain-based auction that uses components of a minimum-bid auction merged with a component of a Vickrey auction. The auction lets the seller set the minimum bid and the highest bidder gets to pay the second-highest bid. Although most of the functions have to be manually selected, such as changing the bidder, the auction runs smoothly. In the end, the project was a success because it met the criteria set for it, which was to set up a functioning auction and add the extra Vickrey auction component.</w:t>
       </w:r>
     </w:p>
     <w:p>
@@ -1536,6 +1718,186 @@
     </w:p>
     <w:p>
       <w:pPr>
+        <w:spacing w:after="200" w:line="480" w:lineRule="auto"/>
+        <w:rPr>
+          <w:rFonts w:ascii="Times New Roman" w:cs="Times New Roman" w:eastAsia="Times New Roman" w:hAnsi="Times New Roman"/>
+          <w:sz w:val="24"/>
+          <w:szCs w:val="24"/>
+        </w:rPr>
+      </w:pPr>
+      <w:r>
+        <w:rPr>
+          <w:rtl w:val="0"/>
+        </w:rPr>
+      </w:r>
+    </w:p>
+    <w:p>
+      <w:pPr>
+        <w:spacing w:after="200" w:line="480" w:lineRule="auto"/>
+        <w:rPr>
+          <w:rFonts w:ascii="Times New Roman" w:cs="Times New Roman" w:eastAsia="Times New Roman" w:hAnsi="Times New Roman"/>
+          <w:sz w:val="24"/>
+          <w:szCs w:val="24"/>
+        </w:rPr>
+      </w:pPr>
+      <w:r>
+        <w:rPr>
+          <w:rtl w:val="0"/>
+        </w:rPr>
+      </w:r>
+    </w:p>
+    <w:p>
+      <w:pPr>
+        <w:spacing w:after="200" w:line="480" w:lineRule="auto"/>
+        <w:rPr>
+          <w:rFonts w:ascii="Times New Roman" w:cs="Times New Roman" w:eastAsia="Times New Roman" w:hAnsi="Times New Roman"/>
+          <w:sz w:val="24"/>
+          <w:szCs w:val="24"/>
+        </w:rPr>
+      </w:pPr>
+      <w:r>
+        <w:rPr>
+          <w:rtl w:val="0"/>
+        </w:rPr>
+      </w:r>
+    </w:p>
+    <w:p>
+      <w:pPr>
+        <w:spacing w:after="200" w:line="480" w:lineRule="auto"/>
+        <w:rPr>
+          <w:rFonts w:ascii="Times New Roman" w:cs="Times New Roman" w:eastAsia="Times New Roman" w:hAnsi="Times New Roman"/>
+          <w:sz w:val="24"/>
+          <w:szCs w:val="24"/>
+        </w:rPr>
+      </w:pPr>
+      <w:r>
+        <w:rPr>
+          <w:rtl w:val="0"/>
+        </w:rPr>
+      </w:r>
+    </w:p>
+    <w:p>
+      <w:pPr>
+        <w:spacing w:after="200" w:line="480" w:lineRule="auto"/>
+        <w:rPr>
+          <w:rFonts w:ascii="Times New Roman" w:cs="Times New Roman" w:eastAsia="Times New Roman" w:hAnsi="Times New Roman"/>
+          <w:sz w:val="24"/>
+          <w:szCs w:val="24"/>
+        </w:rPr>
+      </w:pPr>
+      <w:r>
+        <w:rPr>
+          <w:rtl w:val="0"/>
+        </w:rPr>
+      </w:r>
+    </w:p>
+    <w:p>
+      <w:pPr>
+        <w:spacing w:after="200" w:line="480" w:lineRule="auto"/>
+        <w:rPr>
+          <w:rFonts w:ascii="Times New Roman" w:cs="Times New Roman" w:eastAsia="Times New Roman" w:hAnsi="Times New Roman"/>
+          <w:sz w:val="24"/>
+          <w:szCs w:val="24"/>
+        </w:rPr>
+      </w:pPr>
+      <w:r>
+        <w:rPr>
+          <w:rtl w:val="0"/>
+        </w:rPr>
+      </w:r>
+    </w:p>
+    <w:p>
+      <w:pPr>
+        <w:spacing w:after="200" w:line="480" w:lineRule="auto"/>
+        <w:rPr>
+          <w:rFonts w:ascii="Times New Roman" w:cs="Times New Roman" w:eastAsia="Times New Roman" w:hAnsi="Times New Roman"/>
+          <w:sz w:val="24"/>
+          <w:szCs w:val="24"/>
+        </w:rPr>
+      </w:pPr>
+      <w:r>
+        <w:rPr>
+          <w:rtl w:val="0"/>
+        </w:rPr>
+      </w:r>
+    </w:p>
+    <w:p>
+      <w:pPr>
+        <w:spacing w:after="200" w:line="480" w:lineRule="auto"/>
+        <w:rPr>
+          <w:rFonts w:ascii="Times New Roman" w:cs="Times New Roman" w:eastAsia="Times New Roman" w:hAnsi="Times New Roman"/>
+          <w:sz w:val="24"/>
+          <w:szCs w:val="24"/>
+        </w:rPr>
+      </w:pPr>
+      <w:r>
+        <w:rPr>
+          <w:rtl w:val="0"/>
+        </w:rPr>
+      </w:r>
+    </w:p>
+    <w:p>
+      <w:pPr>
+        <w:spacing w:after="200" w:line="480" w:lineRule="auto"/>
+        <w:rPr>
+          <w:rFonts w:ascii="Times New Roman" w:cs="Times New Roman" w:eastAsia="Times New Roman" w:hAnsi="Times New Roman"/>
+          <w:sz w:val="24"/>
+          <w:szCs w:val="24"/>
+        </w:rPr>
+      </w:pPr>
+      <w:r>
+        <w:rPr>
+          <w:rtl w:val="0"/>
+        </w:rPr>
+      </w:r>
+    </w:p>
+    <w:p>
+      <w:pPr>
+        <w:spacing w:after="200" w:line="480" w:lineRule="auto"/>
+        <w:rPr>
+          <w:rFonts w:ascii="Times New Roman" w:cs="Times New Roman" w:eastAsia="Times New Roman" w:hAnsi="Times New Roman"/>
+          <w:sz w:val="24"/>
+          <w:szCs w:val="24"/>
+        </w:rPr>
+      </w:pPr>
+      <w:r>
+        <w:rPr>
+          <w:rtl w:val="0"/>
+        </w:rPr>
+      </w:r>
+    </w:p>
+    <w:p>
+      <w:pPr>
+        <w:spacing w:after="200" w:line="480" w:lineRule="auto"/>
+        <w:rPr>
+          <w:rFonts w:ascii="Times New Roman" w:cs="Times New Roman" w:eastAsia="Times New Roman" w:hAnsi="Times New Roman"/>
+          <w:sz w:val="24"/>
+          <w:szCs w:val="24"/>
+        </w:rPr>
+      </w:pPr>
+      <w:r>
+        <w:rPr>
+          <w:rtl w:val="0"/>
+        </w:rPr>
+      </w:r>
+    </w:p>
+    <w:p>
+      <w:pPr>
+        <w:spacing w:after="200" w:line="480" w:lineRule="auto"/>
+        <w:rPr>
+          <w:rFonts w:ascii="Times New Roman" w:cs="Times New Roman" w:eastAsia="Times New Roman" w:hAnsi="Times New Roman"/>
+          <w:sz w:val="24"/>
+          <w:szCs w:val="24"/>
+        </w:rPr>
+      </w:pPr>
+      <w:r>
+        <w:rPr>
+          <w:rtl w:val="0"/>
+        </w:rPr>
+      </w:r>
+    </w:p>
+    <w:p>
+      <w:pPr>
         <w:widowControl w:val="0"/>
         <w:spacing w:after="200" w:before="240" w:line="480" w:lineRule="auto"/>
         <w:jc w:val="center"/>
@@ -1878,7 +2240,7 @@
       </w:r>
     </w:p>
     <w:sectPr>
-      <w:headerReference r:id="rId9" w:type="default"/>
+      <w:headerReference r:id="rId11" w:type="default"/>
       <w:pgSz w:h="15840" w:w="12240"/>
       <w:pgMar w:bottom="1440" w:top="1440" w:left="1440" w:right="1440" w:header="720" w:footer="720"/>
       <w:pgNumType w:start="1"/>

</xml_diff>